<commit_message>
Finished main word file.
</commit_message>
<xml_diff>
--- a/HETS - Azo מדריך למשתמש.docx
+++ b/HETS - Azo מדריך למשתמש.docx
@@ -2311,11 +2311,19 @@
         </w:rPr>
       </w:pPr>
       <w:bookmarkStart w:id="6" w:name="_Toc49367999"/>
+      <w:proofErr w:type="spellStart"/>
       <w:r>
         <w:rPr>
           <w:rFonts w:asciiTheme="majorBidi" w:hAnsiTheme="majorBidi"/>
         </w:rPr>
-        <w:t>Input/Output case files</w:t>
+        <w:t>Input/Output</w:t>
+      </w:r>
+      <w:proofErr w:type="spellEnd"/>
+      <w:r>
+        <w:rPr>
+          <w:rFonts w:asciiTheme="majorBidi" w:hAnsiTheme="majorBidi"/>
+        </w:rPr>
+        <w:t xml:space="preserve"> case files</w:t>
       </w:r>
       <w:bookmarkEnd w:id="6"/>
     </w:p>
@@ -2354,12 +2362,429 @@
         </w:rPr>
         <w:t xml:space="preserve"> שמכילים מקרי בדיקה.</w:t>
       </w:r>
+      <w:r>
+        <w:rPr>
+          <w:rFonts w:asciiTheme="majorBidi" w:hAnsiTheme="majorBidi" w:cstheme="majorBidi" w:hint="cs"/>
+          <w:rtl/>
+        </w:rPr>
+        <w:t xml:space="preserve"> כל מקרה בדיקה יופרד על יד מילת המפתח:</w:t>
+      </w:r>
+    </w:p>
+    <w:p>
+      <w:pPr>
+        <w:rPr>
+          <w:rFonts w:asciiTheme="majorBidi" w:hAnsiTheme="majorBidi" w:cstheme="majorBidi"/>
+        </w:rPr>
+      </w:pPr>
+      <w:r>
+        <w:rPr>
+          <w:rFonts w:asciiTheme="majorBidi" w:hAnsiTheme="majorBidi" w:cstheme="majorBidi"/>
+        </w:rPr>
+        <w:t>__[TC]</w:t>
+      </w:r>
+    </w:p>
+    <w:p>
+      <w:pPr>
+        <w:rPr>
+          <w:rFonts w:asciiTheme="majorBidi" w:hAnsiTheme="majorBidi" w:cstheme="majorBidi"/>
+          <w:rtl/>
+        </w:rPr>
+      </w:pPr>
+      <w:r>
+        <w:rPr>
+          <w:rFonts w:asciiTheme="majorBidi" w:hAnsiTheme="majorBidi" w:cstheme="majorBidi" w:hint="cs"/>
+          <w:rtl/>
+        </w:rPr>
+        <w:t xml:space="preserve">כל מקרה בדיקה מסוג </w:t>
+      </w:r>
+      <w:r>
+        <w:rPr>
+          <w:rFonts w:asciiTheme="majorBidi" w:hAnsiTheme="majorBidi" w:cstheme="majorBidi" w:hint="cs"/>
+        </w:rPr>
+        <w:t>T</w:t>
+      </w:r>
+      <w:r>
+        <w:rPr>
+          <w:rFonts w:asciiTheme="majorBidi" w:hAnsiTheme="majorBidi" w:cstheme="majorBidi"/>
+        </w:rPr>
+        <w:t>est Not Case</w:t>
+      </w:r>
+      <w:r>
+        <w:rPr>
+          <w:rFonts w:asciiTheme="majorBidi" w:hAnsiTheme="majorBidi" w:cstheme="majorBidi" w:hint="cs"/>
+          <w:rtl/>
+        </w:rPr>
+        <w:t xml:space="preserve"> יופרד ע"י מילת המפתח</w:t>
+      </w:r>
+    </w:p>
+    <w:p>
+      <w:pPr>
+        <w:rPr>
+          <w:rFonts w:asciiTheme="majorBidi" w:hAnsiTheme="majorBidi" w:cstheme="majorBidi"/>
+        </w:rPr>
+      </w:pPr>
+      <w:r>
+        <w:rPr>
+          <w:rFonts w:asciiTheme="majorBidi" w:hAnsiTheme="majorBidi" w:cstheme="majorBidi"/>
+        </w:rPr>
+        <w:t>__[TNC]</w:t>
+      </w:r>
+    </w:p>
+    <w:p>
+      <w:pPr>
+        <w:rPr>
+          <w:rFonts w:asciiTheme="majorBidi" w:hAnsiTheme="majorBidi" w:cstheme="majorBidi"/>
+          <w:rtl/>
+        </w:rPr>
+      </w:pPr>
+      <w:r>
+        <w:rPr>
+          <w:rFonts w:asciiTheme="majorBidi" w:hAnsiTheme="majorBidi" w:cstheme="majorBidi" w:hint="cs"/>
+          <w:rtl/>
+        </w:rPr>
+        <w:t>כדי להשתמש בערכי גבול בערך מסוים (מספרי בלבד) יש להחליף את הערך ב:</w:t>
+      </w:r>
+    </w:p>
+    <w:p>
+      <w:pPr>
+        <w:rPr>
+          <w:rFonts w:asciiTheme="majorBidi" w:hAnsiTheme="majorBidi" w:cstheme="majorBidi"/>
+          <w:rtl/>
+        </w:rPr>
+      </w:pPr>
+      <w:r>
+        <w:rPr>
+          <w:rFonts w:asciiTheme="majorBidi" w:hAnsiTheme="majorBidi" w:cstheme="majorBidi"/>
+        </w:rPr>
+        <w:t>__[Bound] Number1 Number2</w:t>
+      </w:r>
+    </w:p>
+    <w:p>
+      <w:pPr>
+        <w:rPr>
+          <w:rFonts w:asciiTheme="majorBidi" w:hAnsiTheme="majorBidi" w:cstheme="majorBidi"/>
+          <w:rtl/>
+        </w:rPr>
+      </w:pPr>
+      <w:r>
+        <w:rPr>
+          <w:rFonts w:asciiTheme="majorBidi" w:hAnsiTheme="majorBidi" w:cstheme="majorBidi" w:hint="cs"/>
+          <w:rtl/>
+        </w:rPr>
+        <w:t xml:space="preserve">כדי להשתמש </w:t>
+      </w:r>
+      <w:r>
+        <w:rPr>
+          <w:rFonts w:asciiTheme="majorBidi" w:hAnsiTheme="majorBidi" w:cstheme="majorBidi" w:hint="cs"/>
+          <w:rtl/>
+        </w:rPr>
+        <w:t>במחלקות שקילות</w:t>
+      </w:r>
+      <w:r>
+        <w:rPr>
+          <w:rFonts w:asciiTheme="majorBidi" w:hAnsiTheme="majorBidi" w:cstheme="majorBidi" w:hint="cs"/>
+          <w:rtl/>
+        </w:rPr>
+        <w:t xml:space="preserve"> בערך מסוים (מספרי בלבד) יש להחליף את הערך ב:</w:t>
+      </w:r>
+    </w:p>
+    <w:p>
+      <w:pPr>
+        <w:rPr>
+          <w:rFonts w:asciiTheme="majorBidi" w:hAnsiTheme="majorBidi" w:cstheme="majorBidi"/>
+          <w:rtl/>
+        </w:rPr>
+      </w:pPr>
+      <w:r>
+        <w:rPr>
+          <w:rFonts w:asciiTheme="majorBidi" w:hAnsiTheme="majorBidi" w:cstheme="majorBidi"/>
+        </w:rPr>
+        <w:t>__[EP] Number1 Number2</w:t>
+      </w:r>
+    </w:p>
+    <w:p>
+      <w:pPr>
+        <w:rPr>
+          <w:rFonts w:asciiTheme="majorBidi" w:hAnsiTheme="majorBidi" w:cstheme="majorBidi"/>
+          <w:rtl/>
+        </w:rPr>
+      </w:pPr>
+      <w:r>
+        <w:rPr>
+          <w:rFonts w:asciiTheme="majorBidi" w:hAnsiTheme="majorBidi" w:cstheme="majorBidi" w:hint="cs"/>
+          <w:rtl/>
+        </w:rPr>
+        <w:t>כאשר המספר השמאלי</w:t>
+      </w:r>
+      <w:r>
+        <w:rPr>
+          <w:rFonts w:asciiTheme="majorBidi" w:hAnsiTheme="majorBidi" w:cstheme="majorBidi" w:hint="cs"/>
+          <w:rtl/>
+        </w:rPr>
+        <w:t xml:space="preserve"> בשני המקרים</w:t>
+      </w:r>
+      <w:r>
+        <w:rPr>
+          <w:rFonts w:asciiTheme="majorBidi" w:hAnsiTheme="majorBidi" w:cstheme="majorBidi" w:hint="cs"/>
+          <w:rtl/>
+        </w:rPr>
+        <w:t xml:space="preserve"> קטן מהימני.</w:t>
+      </w:r>
+    </w:p>
+    <w:p>
+      <w:pPr>
+        <w:rPr>
+          <w:rFonts w:asciiTheme="majorBidi" w:hAnsiTheme="majorBidi" w:cstheme="majorBidi"/>
+          <w:rtl/>
+        </w:rPr>
+      </w:pPr>
+      <w:r>
+        <w:rPr>
+          <w:rFonts w:asciiTheme="majorBidi" w:hAnsiTheme="majorBidi" w:cstheme="majorBidi" w:hint="cs"/>
+          <w:rtl/>
+        </w:rPr>
+        <w:t xml:space="preserve">ערכי גבול יכפיל מקרה הבדיקה ב5 כאשר במקום </w:t>
+      </w:r>
+      <w:r>
+        <w:rPr>
+          <w:rFonts w:asciiTheme="majorBidi" w:hAnsiTheme="majorBidi" w:cstheme="majorBidi"/>
+        </w:rPr>
+        <w:t>__[Bound] Number1 Number2</w:t>
+      </w:r>
+      <w:r>
+        <w:rPr>
+          <w:rFonts w:asciiTheme="majorBidi" w:hAnsiTheme="majorBidi" w:cstheme="majorBidi" w:hint="cs"/>
+          <w:rtl/>
+        </w:rPr>
+        <w:t xml:space="preserve"> יופיעו: גבול עליון, גבול תחתון, ערך אמצעי, גבול עליון-1, גבול תחתון+1. מקרה הבדיקה ישמור על כל שאר הערכים האחרים שלו (פלט, </w:t>
+      </w:r>
+      <w:r>
+        <w:rPr>
+          <w:rFonts w:asciiTheme="majorBidi" w:hAnsiTheme="majorBidi" w:cstheme="majorBidi" w:hint="cs"/>
+        </w:rPr>
+        <w:t>TC</w:t>
+      </w:r>
+      <w:r>
+        <w:rPr>
+          <w:rFonts w:asciiTheme="majorBidi" w:hAnsiTheme="majorBidi" w:cstheme="majorBidi" w:hint="cs"/>
+          <w:rtl/>
+        </w:rPr>
+        <w:t>/</w:t>
+      </w:r>
+      <w:r>
+        <w:rPr>
+          <w:rFonts w:asciiTheme="majorBidi" w:hAnsiTheme="majorBidi" w:cstheme="majorBidi" w:hint="cs"/>
+        </w:rPr>
+        <w:t>TN</w:t>
+      </w:r>
+      <w:r>
+        <w:rPr>
+          <w:rFonts w:asciiTheme="majorBidi" w:hAnsiTheme="majorBidi" w:cstheme="majorBidi"/>
+        </w:rPr>
+        <w:t>C</w:t>
+      </w:r>
+      <w:r>
+        <w:rPr>
+          <w:rFonts w:asciiTheme="majorBidi" w:hAnsiTheme="majorBidi" w:cstheme="majorBidi" w:hint="cs"/>
+          <w:rtl/>
+        </w:rPr>
+        <w:t>)</w:t>
+      </w:r>
+    </w:p>
+    <w:p>
+      <w:pPr>
+        <w:rPr>
+          <w:rFonts w:asciiTheme="majorBidi" w:hAnsiTheme="majorBidi" w:cstheme="majorBidi" w:hint="cs"/>
+        </w:rPr>
+      </w:pPr>
+      <w:r>
+        <w:rPr>
+          <w:rFonts w:asciiTheme="majorBidi" w:hAnsiTheme="majorBidi" w:cstheme="majorBidi" w:hint="cs"/>
+          <w:rtl/>
+        </w:rPr>
+        <w:t xml:space="preserve">מחלקת שקילות תכפיל את מקרי הבדיקה פי 7 כאשר 5 מהם הם כמו ערכי גבול אך ה2 הנותרים הם היפוך של ערך </w:t>
+      </w:r>
+      <w:r>
+        <w:rPr>
+          <w:rFonts w:asciiTheme="majorBidi" w:hAnsiTheme="majorBidi" w:cstheme="majorBidi"/>
+        </w:rPr>
+        <w:t>(TC/TNC)</w:t>
+      </w:r>
+      <w:r>
+        <w:rPr>
+          <w:rFonts w:asciiTheme="majorBidi" w:hAnsiTheme="majorBidi" w:cstheme="majorBidi" w:hint="cs"/>
+          <w:rtl/>
+        </w:rPr>
+        <w:t xml:space="preserve"> המקורי של מקרי הבדיקה</w:t>
+      </w:r>
+      <w:r>
+        <w:rPr>
+          <w:rFonts w:asciiTheme="majorBidi" w:hAnsiTheme="majorBidi" w:cstheme="majorBidi" w:hint="cs"/>
+          <w:rtl/>
+        </w:rPr>
+        <w:t>.</w:t>
+      </w:r>
+      <w:r>
+        <w:rPr>
+          <w:rFonts w:asciiTheme="majorBidi" w:hAnsiTheme="majorBidi" w:cstheme="majorBidi" w:hint="cs"/>
+          <w:rtl/>
+        </w:rPr>
+        <w:t xml:space="preserve"> וערכיהם המספריים: גבול עליון+1, גבול תחתון-1.</w:t>
+      </w:r>
+    </w:p>
+    <w:p>
+      <w:pPr>
+        <w:rPr>
+          <w:rFonts w:asciiTheme="majorBidi" w:hAnsiTheme="majorBidi" w:cstheme="majorBidi"/>
+          <w:rtl/>
+        </w:rPr>
+      </w:pPr>
+      <w:r>
+        <w:rPr>
+          <w:rFonts w:asciiTheme="majorBidi" w:hAnsiTheme="majorBidi" w:cstheme="majorBidi" w:hint="cs"/>
+          <w:rtl/>
+        </w:rPr>
+        <w:t>תיאור חזותי:</w:t>
+      </w:r>
+    </w:p>
+    <w:p>
+      <w:pPr>
+        <w:rPr>
+          <w:rFonts w:asciiTheme="majorBidi" w:hAnsiTheme="majorBidi" w:cstheme="majorBidi" w:hint="cs"/>
+          <w:rtl/>
+        </w:rPr>
+      </w:pPr>
+      <w:r>
+        <w:rPr>
+          <w:rFonts w:asciiTheme="majorBidi" w:hAnsiTheme="majorBidi" w:cstheme="majorBidi" w:hint="cs"/>
+          <w:noProof/>
+        </w:rPr>
+        <w:drawing>
+          <wp:inline distT="0" distB="0" distL="0" distR="0" wp14:anchorId="4D451460" wp14:editId="7128EB63">
+            <wp:extent cx="4198984" cy="2084832"/>
+            <wp:effectExtent l="0" t="0" r="0" b="0"/>
+            <wp:docPr id="4" name="תמונה 4"/>
+            <wp:cNvGraphicFramePr>
+              <a:graphicFrameLocks xmlns:a="http://schemas.openxmlformats.org/drawingml/2006/main" noChangeAspect="1"/>
+            </wp:cNvGraphicFramePr>
+            <a:graphic xmlns:a="http://schemas.openxmlformats.org/drawingml/2006/main">
+              <a:graphicData uri="http://schemas.openxmlformats.org/drawingml/2006/picture">
+                <pic:pic xmlns:pic="http://schemas.openxmlformats.org/drawingml/2006/picture">
+                  <pic:nvPicPr>
+                    <pic:cNvPr id="0" name="Picture 1"/>
+                    <pic:cNvPicPr>
+                      <a:picLocks noChangeAspect="1" noChangeArrowheads="1"/>
+                    </pic:cNvPicPr>
+                  </pic:nvPicPr>
+                  <pic:blipFill>
+                    <a:blip r:embed="rId7">
+                      <a:extLst>
+                        <a:ext uri="{28A0092B-C50C-407E-A947-70E740481C1C}">
+                          <a14:useLocalDpi xmlns:a14="http://schemas.microsoft.com/office/drawing/2010/main" val="0"/>
+                        </a:ext>
+                      </a:extLst>
+                    </a:blip>
+                    <a:srcRect/>
+                    <a:stretch>
+                      <a:fillRect/>
+                    </a:stretch>
+                  </pic:blipFill>
+                  <pic:spPr bwMode="auto">
+                    <a:xfrm>
+                      <a:off x="0" y="0"/>
+                      <a:ext cx="4241999" cy="2106189"/>
+                    </a:xfrm>
+                    <a:prstGeom prst="rect">
+                      <a:avLst/>
+                    </a:prstGeom>
+                    <a:noFill/>
+                    <a:ln>
+                      <a:noFill/>
+                    </a:ln>
+                  </pic:spPr>
+                </pic:pic>
+              </a:graphicData>
+            </a:graphic>
+          </wp:inline>
+        </w:drawing>
+      </w:r>
+    </w:p>
+    <w:p>
+      <w:pPr>
+        <w:rPr>
+          <w:rFonts w:asciiTheme="majorBidi" w:hAnsiTheme="majorBidi" w:cstheme="majorBidi" w:hint="cs"/>
+          <w:rtl/>
+        </w:rPr>
+      </w:pPr>
+    </w:p>
+    <w:p>
+      <w:pPr>
+        <w:rPr>
+          <w:rFonts w:asciiTheme="majorBidi" w:hAnsiTheme="majorBidi" w:cstheme="majorBidi" w:hint="cs"/>
+          <w:rtl/>
+        </w:rPr>
+      </w:pPr>
+      <w:r>
+        <w:rPr>
+          <w:rFonts w:asciiTheme="majorBidi" w:hAnsiTheme="majorBidi" w:cstheme="majorBidi" w:hint="cs"/>
+          <w:noProof/>
+        </w:rPr>
+        <w:lastRenderedPageBreak/>
+        <w:drawing>
+          <wp:inline distT="0" distB="0" distL="0" distR="0" wp14:anchorId="77BE9F62" wp14:editId="7CFF0E74">
+            <wp:extent cx="5266690" cy="2655570"/>
+            <wp:effectExtent l="0" t="0" r="0" b="0"/>
+            <wp:docPr id="6" name="תמונה 6"/>
+            <wp:cNvGraphicFramePr>
+              <a:graphicFrameLocks xmlns:a="http://schemas.openxmlformats.org/drawingml/2006/main" noChangeAspect="1"/>
+            </wp:cNvGraphicFramePr>
+            <a:graphic xmlns:a="http://schemas.openxmlformats.org/drawingml/2006/main">
+              <a:graphicData uri="http://schemas.openxmlformats.org/drawingml/2006/picture">
+                <pic:pic xmlns:pic="http://schemas.openxmlformats.org/drawingml/2006/picture">
+                  <pic:nvPicPr>
+                    <pic:cNvPr id="0" name="Picture 3"/>
+                    <pic:cNvPicPr>
+                      <a:picLocks noChangeAspect="1" noChangeArrowheads="1"/>
+                    </pic:cNvPicPr>
+                  </pic:nvPicPr>
+                  <pic:blipFill>
+                    <a:blip r:embed="rId8">
+                      <a:extLst>
+                        <a:ext uri="{28A0092B-C50C-407E-A947-70E740481C1C}">
+                          <a14:useLocalDpi xmlns:a14="http://schemas.microsoft.com/office/drawing/2010/main" val="0"/>
+                        </a:ext>
+                      </a:extLst>
+                    </a:blip>
+                    <a:srcRect/>
+                    <a:stretch>
+                      <a:fillRect/>
+                    </a:stretch>
+                  </pic:blipFill>
+                  <pic:spPr bwMode="auto">
+                    <a:xfrm>
+                      <a:off x="0" y="0"/>
+                      <a:ext cx="5266690" cy="2655570"/>
+                    </a:xfrm>
+                    <a:prstGeom prst="rect">
+                      <a:avLst/>
+                    </a:prstGeom>
+                    <a:noFill/>
+                    <a:ln>
+                      <a:noFill/>
+                    </a:ln>
+                  </pic:spPr>
+                </pic:pic>
+              </a:graphicData>
+            </a:graphic>
+          </wp:inline>
+        </w:drawing>
+      </w:r>
     </w:p>
     <w:p>
       <w:pPr>
         <w:pStyle w:val="3"/>
         <w:rPr>
-          <w:rFonts w:asciiTheme="majorBidi" w:hAnsiTheme="majorBidi" w:hint="cs"/>
+          <w:rFonts w:asciiTheme="majorBidi" w:hAnsiTheme="majorBidi"/>
           <w:rtl/>
         </w:rPr>
       </w:pPr>
@@ -2492,7 +2917,23 @@
           <w:rFonts w:asciiTheme="majorBidi" w:hAnsiTheme="majorBidi" w:cstheme="majorBidi"/>
           <w:rtl/>
         </w:rPr>
-        <w:t xml:space="preserve"> תשמור את מקרי הבדיקה כקבצי טקסט חדשים.</w:t>
+        <w:t xml:space="preserve"> תשמור את מקרי הבדיקה </w:t>
+      </w:r>
+      <w:proofErr w:type="spellStart"/>
+      <w:r>
+        <w:rPr>
+          <w:rFonts w:asciiTheme="majorBidi" w:hAnsiTheme="majorBidi" w:cstheme="majorBidi"/>
+          <w:rtl/>
+        </w:rPr>
+        <w:t>כקבצי</w:t>
+      </w:r>
+      <w:proofErr w:type="spellEnd"/>
+      <w:r>
+        <w:rPr>
+          <w:rFonts w:asciiTheme="majorBidi" w:hAnsiTheme="majorBidi" w:cstheme="majorBidi"/>
+          <w:rtl/>
+        </w:rPr>
+        <w:t xml:space="preserve"> טקסט חדשים.</w:t>
       </w:r>
       <w:r>
         <w:rPr>
@@ -2644,7 +3085,21 @@
           <w:rFonts w:asciiTheme="majorBidi" w:hAnsiTheme="majorBidi"/>
           <w:rtl/>
         </w:rPr>
-        <w:t>בחירת מהדר</w:t>
+        <w:t>בחירת</w:t>
+      </w:r>
+      <w:r>
+        <w:rPr>
+          <w:rFonts w:asciiTheme="majorBidi" w:hAnsiTheme="majorBidi" w:hint="cs"/>
+          <w:rtl/>
+        </w:rPr>
+        <w:t xml:space="preserve"> גרסת</w:t>
+      </w:r>
+      <w:r>
+        <w:rPr>
+          <w:rFonts w:asciiTheme="majorBidi" w:hAnsiTheme="majorBidi"/>
+          <w:rtl/>
+        </w:rPr>
+        <w:t xml:space="preserve"> מהדר</w:t>
       </w:r>
       <w:bookmarkEnd w:id="9"/>
     </w:p>
@@ -2662,11 +3117,19 @@
         </w:rPr>
         <w:t xml:space="preserve">התוכנה משתמשת במהדר בשם </w:t>
       </w:r>
-      <w:r>
-        <w:rPr>
-          <w:rFonts w:asciiTheme="majorBidi" w:hAnsiTheme="majorBidi" w:cstheme="majorBidi"/>
-        </w:rPr>
-        <w:t>tcc – Tiny C Compiler</w:t>
+      <w:proofErr w:type="spellStart"/>
+      <w:r>
+        <w:rPr>
+          <w:rFonts w:asciiTheme="majorBidi" w:hAnsiTheme="majorBidi" w:cstheme="majorBidi"/>
+        </w:rPr>
+        <w:t>tcc</w:t>
+      </w:r>
+      <w:proofErr w:type="spellEnd"/>
+      <w:r>
+        <w:rPr>
+          <w:rFonts w:asciiTheme="majorBidi" w:hAnsiTheme="majorBidi" w:cstheme="majorBidi"/>
+        </w:rPr>
+        <w:t xml:space="preserve"> – Tiny C Compiler</w:t>
       </w:r>
       <w:r>
         <w:rPr>
@@ -2916,7 +3379,7 @@
                     </pic:cNvPicPr>
                   </pic:nvPicPr>
                   <pic:blipFill>
-                    <a:blip r:embed="rId7">
+                    <a:blip r:embed="rId9">
                       <a:extLst>
                         <a:ext uri="{28A0092B-C50C-407E-A947-70E740481C1C}">
                           <a14:useLocalDpi xmlns:a14="http://schemas.microsoft.com/office/drawing/2010/main" val="0"/>
@@ -3032,7 +3495,7 @@
                     </pic:cNvPicPr>
                   </pic:nvPicPr>
                   <pic:blipFill>
-                    <a:blip r:embed="rId8">
+                    <a:blip r:embed="rId10">
                       <a:extLst>
                         <a:ext uri="{28A0092B-C50C-407E-A947-70E740481C1C}">
                           <a14:useLocalDpi xmlns:a14="http://schemas.microsoft.com/office/drawing/2010/main" val="0"/>

</xml_diff>